<commit_message>
updating my repository on git hub with yelp HW
</commit_message>
<xml_diff>
--- a/General Assembly notes.docx
+++ b/General Assembly notes.docx
@@ -15,6 +15,64 @@
         <w:spacing w:after="0" w:line="240" w:lineRule="auto"/>
       </w:pPr>
       <w:r>
+        <w:t>Important links:</w:t>
+      </w:r>
+    </w:p>
+    <w:p>
+      <w:pPr>
+        <w:spacing w:after="0" w:line="240" w:lineRule="auto"/>
+      </w:pPr>
+      <w:r>
+        <w:t xml:space="preserve">Pandas: </w:t>
+      </w:r>
+      <w:hyperlink r:id="rId5" w:history="1">
+        <w:r>
+          <w:rPr>
+            <w:rStyle w:val="Hyperlink"/>
+          </w:rPr>
+          <w:t>http://pandas.pydata.org/pandas-docs/stable/generated/pandas.DataFrame.plot.html</w:t>
+        </w:r>
+      </w:hyperlink>
+    </w:p>
+    <w:p>
+      <w:pPr>
+        <w:spacing w:after="0" w:line="240" w:lineRule="auto"/>
+      </w:pPr>
+      <w:proofErr w:type="spellStart"/>
+      <w:r>
+        <w:t>GitBash</w:t>
+      </w:r>
+      <w:proofErr w:type="spellEnd"/>
+      <w:r>
+        <w:t xml:space="preserve">: </w:t>
+      </w:r>
+      <w:hyperlink r:id="rId6" w:history="1">
+        <w:r>
+          <w:rPr>
+            <w:rStyle w:val="Hyperlink"/>
+          </w:rPr>
+          <w:t>http://ss64.com/bash/</w:t>
+        </w:r>
+      </w:hyperlink>
+    </w:p>
+    <w:p>
+      <w:pPr>
+        <w:spacing w:after="0" w:line="240" w:lineRule="auto"/>
+      </w:pPr>
+    </w:p>
+    <w:p>
+      <w:pPr>
+        <w:spacing w:after="0" w:line="240" w:lineRule="auto"/>
+      </w:pPr>
+      <w:r>
+        <w:t xml:space="preserve">Lecture #1 </w:t>
+      </w:r>
+    </w:p>
+    <w:p>
+      <w:pPr>
+        <w:spacing w:after="0" w:line="240" w:lineRule="auto"/>
+      </w:pPr>
+      <w:r>
         <w:t>09.20.16</w:t>
       </w:r>
     </w:p>
@@ -162,6 +220,11 @@
       <w:r>
         <w:t>III. Course project</w:t>
       </w:r>
+    </w:p>
+    <w:p>
+      <w:pPr>
+        <w:spacing w:after="0" w:line="240" w:lineRule="auto"/>
+      </w:pPr>
     </w:p>
     <w:p>
       <w:pPr>
@@ -532,6 +595,7 @@
         <w:spacing w:after="0" w:line="240" w:lineRule="auto"/>
       </w:pPr>
       <w:r>
+        <w:lastRenderedPageBreak/>
         <w:t xml:space="preserve">SHARING - an image or file from </w:t>
       </w:r>
       <w:proofErr w:type="spellStart"/>
@@ -606,7 +670,6 @@
         <w:spacing w:after="0" w:line="240" w:lineRule="auto"/>
       </w:pPr>
       <w:r>
-        <w:lastRenderedPageBreak/>
         <w:t xml:space="preserve">‘Push’ from computer to </w:t>
       </w:r>
       <w:proofErr w:type="spellStart"/>
@@ -982,7 +1045,7 @@
       <w:r>
         <w:t>[link to GitHub](</w:t>
       </w:r>
-      <w:hyperlink r:id="rId5" w:history="1">
+      <w:hyperlink r:id="rId7" w:history="1">
         <w:r>
           <w:rPr>
             <w:rStyle w:val="Hyperlink"/>
@@ -1178,19 +1241,16 @@
         <w:spacing w:after="0" w:line="240" w:lineRule="auto"/>
       </w:pPr>
       <w:r>
-        <w:t xml:space="preserve">Lecture #5 </w:t>
-      </w:r>
-      <w:r>
-        <w:t xml:space="preserve">– </w:t>
-      </w:r>
-      <w:r>
-        <w:t>Fetching Data</w:t>
-      </w:r>
-    </w:p>
-    <w:p>
-      <w:pPr>
-        <w:spacing w:after="0" w:line="240" w:lineRule="auto"/>
-      </w:pPr>
+        <w:t>Lecture #5 – Fetching Data</w:t>
+      </w:r>
+    </w:p>
+    <w:p>
+      <w:pPr>
+        <w:spacing w:after="0" w:line="240" w:lineRule="auto"/>
+      </w:pPr>
+      <w:r>
+        <w:t>10.04.16</w:t>
+      </w:r>
     </w:p>
     <w:p>
       <w:pPr>
@@ -1272,7 +1332,6 @@
         <w:spacing w:after="0" w:line="240" w:lineRule="auto"/>
       </w:pPr>
       <w:r>
-        <w:lastRenderedPageBreak/>
         <w:t>A media type (JSON)</w:t>
       </w:r>
     </w:p>
@@ -1301,7 +1360,7 @@
       <w:r>
         <w:t xml:space="preserve">API FORMAT: GET </w:t>
       </w:r>
-      <w:hyperlink r:id="rId6" w:history="1">
+      <w:hyperlink r:id="rId8" w:history="1">
         <w:r>
           <w:rPr>
             <w:rStyle w:val="Hyperlink"/>
@@ -1385,7 +1444,7 @@
       <w:r>
         <w:t xml:space="preserve">: </w:t>
       </w:r>
-      <w:hyperlink r:id="rId7" w:history="1">
+      <w:hyperlink r:id="rId9" w:history="1">
         <w:r>
           <w:rPr>
             <w:rStyle w:val="Hyperlink"/>
@@ -1427,7 +1486,7 @@
       <w:r>
         <w:t xml:space="preserve"> : </w:t>
       </w:r>
-      <w:hyperlink r:id="rId8" w:history="1">
+      <w:hyperlink r:id="rId10" w:history="1">
         <w:r>
           <w:rPr>
             <w:rStyle w:val="Hyperlink"/>
@@ -1486,7 +1545,7 @@
                     <pic:cNvPicPr/>
                   </pic:nvPicPr>
                   <pic:blipFill>
-                    <a:blip r:embed="rId9"/>
+                    <a:blip r:embed="rId11"/>
                     <a:stretch>
                       <a:fillRect/>
                     </a:stretch>
@@ -1525,12 +1584,9 @@
         <w:spacing w:after="0" w:line="240" w:lineRule="auto"/>
       </w:pPr>
       <w:r>
-        <w:t>Requests: HTTP for Humans</w:t>
-      </w:r>
-      <w:r>
-        <w:t xml:space="preserve">:  </w:t>
-      </w:r>
-      <w:hyperlink r:id="rId10" w:history="1">
+        <w:t xml:space="preserve">Requests: HTTP for Humans:  </w:t>
+      </w:r>
+      <w:hyperlink r:id="rId12" w:history="1">
         <w:r>
           <w:rPr>
             <w:rStyle w:val="Hyperlink"/>
@@ -1551,41 +1607,915 @@
       <w:r>
         <w:t>In a dictionary a key is unique</w:t>
       </w:r>
+    </w:p>
+    <w:p>
+      <w:pPr>
+        <w:pStyle w:val="ListParagraph"/>
+        <w:numPr>
+          <w:ilvl w:val="1"/>
+          <w:numId w:val="3"/>
+        </w:numPr>
+        <w:spacing w:after="0" w:line="240" w:lineRule="auto"/>
+      </w:pPr>
+    </w:p>
+    <w:p>
+      <w:pPr>
+        <w:pStyle w:val="ListParagraph"/>
+        <w:numPr>
+          <w:ilvl w:val="1"/>
+          <w:numId w:val="3"/>
+        </w:numPr>
+        <w:spacing w:after="0" w:line="240" w:lineRule="auto"/>
+      </w:pPr>
+    </w:p>
+    <w:p>
+      <w:pPr>
+        <w:pStyle w:val="ListParagraph"/>
+        <w:numPr>
+          <w:ilvl w:val="0"/>
+          <w:numId w:val="3"/>
+        </w:numPr>
+        <w:spacing w:after="0" w:line="240" w:lineRule="auto"/>
+      </w:pPr>
+      <w:r>
+        <w:lastRenderedPageBreak/>
+        <w:t xml:space="preserve">Key concepts </w:t>
+      </w:r>
+    </w:p>
+    <w:p>
+      <w:pPr>
+        <w:spacing w:after="0" w:line="240" w:lineRule="auto"/>
+      </w:pPr>
+    </w:p>
+    <w:p>
+      <w:pPr>
+        <w:spacing w:after="0" w:line="240" w:lineRule="auto"/>
+      </w:pPr>
+      <w:r>
+        <w:t xml:space="preserve">Lecture #6 – Intro to regression </w:t>
+      </w:r>
+    </w:p>
+    <w:p>
+      <w:pPr>
+        <w:spacing w:after="0" w:line="240" w:lineRule="auto"/>
+      </w:pPr>
+      <w:r>
+        <w:t>10.06.16</w:t>
+      </w:r>
+    </w:p>
+    <w:p>
+      <w:pPr>
+        <w:pStyle w:val="ListParagraph"/>
+        <w:numPr>
+          <w:ilvl w:val="0"/>
+          <w:numId w:val="4"/>
+        </w:numPr>
+        <w:spacing w:after="0" w:line="240" w:lineRule="auto"/>
+      </w:pPr>
+      <w:r>
+        <w:t xml:space="preserve">Linear Regression </w:t>
+      </w:r>
+      <w:r>
+        <w:t xml:space="preserve">NOTEBOOK: </w:t>
+      </w:r>
+      <w:r>
+        <w:t>“</w:t>
+      </w:r>
+      <w:r>
+        <w:t>06_linear_regression</w:t>
+      </w:r>
+      <w:r>
+        <w:t>”</w:t>
+      </w:r>
+    </w:p>
+    <w:p>
+      <w:pPr>
+        <w:pStyle w:val="ListParagraph"/>
+        <w:numPr>
+          <w:ilvl w:val="1"/>
+          <w:numId w:val="4"/>
+        </w:numPr>
+        <w:spacing w:after="0" w:line="240" w:lineRule="auto"/>
+      </w:pPr>
+      <w:r>
+        <w:t xml:space="preserve">Create LR model </w:t>
+      </w:r>
+    </w:p>
+    <w:p>
+      <w:pPr>
+        <w:pStyle w:val="ListParagraph"/>
+        <w:numPr>
+          <w:ilvl w:val="2"/>
+          <w:numId w:val="4"/>
+        </w:numPr>
+        <w:spacing w:after="0" w:line="240" w:lineRule="auto"/>
+      </w:pPr>
+      <w:r>
+        <w:t>Run .head AND .</w:t>
+      </w:r>
+      <w:proofErr w:type="spellStart"/>
+      <w:r>
+        <w:t>dtypes</w:t>
+      </w:r>
+      <w:proofErr w:type="spellEnd"/>
+      <w:r>
+        <w:t xml:space="preserve"> before analyzing data so you know what you’re looking at. </w:t>
+      </w:r>
+    </w:p>
+    <w:p>
+      <w:pPr>
+        <w:pStyle w:val="ListParagraph"/>
+        <w:numPr>
+          <w:ilvl w:val="2"/>
+          <w:numId w:val="4"/>
+        </w:numPr>
+        <w:spacing w:after="0" w:line="240" w:lineRule="auto"/>
+      </w:pPr>
+      <w:r>
+        <w:t>Do visualizations so you know the likely best fir model</w:t>
+      </w:r>
+    </w:p>
+    <w:p>
+      <w:pPr>
+        <w:pStyle w:val="ListParagraph"/>
+        <w:numPr>
+          <w:ilvl w:val="3"/>
+          <w:numId w:val="4"/>
+        </w:numPr>
+        <w:spacing w:after="0" w:line="240" w:lineRule="auto"/>
+      </w:pPr>
+    </w:p>
+    <w:p>
+      <w:pPr>
+        <w:pStyle w:val="ListParagraph"/>
+        <w:numPr>
+          <w:ilvl w:val="2"/>
+          <w:numId w:val="4"/>
+        </w:numPr>
+        <w:spacing w:after="0" w:line="240" w:lineRule="auto"/>
+      </w:pPr>
+      <w:proofErr w:type="spellStart"/>
+      <w:r>
+        <w:t>Kaggle</w:t>
+      </w:r>
+      <w:proofErr w:type="spellEnd"/>
+      <w:r>
+        <w:t xml:space="preserve"> model: </w:t>
+      </w:r>
+      <w:hyperlink r:id="rId13" w:history="1">
+        <w:r>
+          <w:rPr>
+            <w:rStyle w:val="Hyperlink"/>
+          </w:rPr>
+          <w:t>https://www.kaggle.com/c/bike-sharing-demand/data</w:t>
+        </w:r>
+      </w:hyperlink>
+    </w:p>
+    <w:p>
+      <w:pPr>
+        <w:pStyle w:val="ListParagraph"/>
+        <w:numPr>
+          <w:ilvl w:val="2"/>
+          <w:numId w:val="4"/>
+        </w:numPr>
+        <w:spacing w:after="0" w:line="240" w:lineRule="auto"/>
+      </w:pPr>
+      <w:r>
+        <w:t xml:space="preserve">Example of making a column an index at import: bikes = </w:t>
+      </w:r>
+      <w:proofErr w:type="spellStart"/>
+      <w:r>
+        <w:t>pd.read_csv</w:t>
+      </w:r>
+      <w:proofErr w:type="spellEnd"/>
+      <w:r>
+        <w:t>(</w:t>
+      </w:r>
+      <w:proofErr w:type="spellStart"/>
+      <w:r>
+        <w:t>url</w:t>
+      </w:r>
+      <w:proofErr w:type="spellEnd"/>
+      <w:r>
+        <w:t xml:space="preserve">, </w:t>
+      </w:r>
+      <w:proofErr w:type="spellStart"/>
+      <w:r>
+        <w:t>index_col</w:t>
+      </w:r>
+      <w:proofErr w:type="spellEnd"/>
+      <w:r>
+        <w:t>='</w:t>
+      </w:r>
+      <w:proofErr w:type="spellStart"/>
+      <w:r>
+        <w:t>datetime</w:t>
+      </w:r>
+      <w:proofErr w:type="spellEnd"/>
+      <w:r>
+        <w:t xml:space="preserve">', </w:t>
+      </w:r>
+      <w:proofErr w:type="spellStart"/>
+      <w:r>
+        <w:t>parse_dates</w:t>
+      </w:r>
+      <w:proofErr w:type="spellEnd"/>
+      <w:r>
+        <w:t>=True)</w:t>
+      </w:r>
+    </w:p>
+    <w:p>
+      <w:pPr>
+        <w:pStyle w:val="ListParagraph"/>
+        <w:numPr>
+          <w:ilvl w:val="2"/>
+          <w:numId w:val="4"/>
+        </w:numPr>
+        <w:spacing w:after="0" w:line="240" w:lineRule="auto"/>
+      </w:pPr>
+      <w:r>
+        <w:t xml:space="preserve">For regression, x and y </w:t>
+      </w:r>
+      <w:proofErr w:type="spellStart"/>
+      <w:r>
+        <w:t>len</w:t>
+      </w:r>
+      <w:proofErr w:type="spellEnd"/>
+      <w:r>
+        <w:t xml:space="preserve"> must be equal (aka complete data set)</w:t>
+      </w:r>
+    </w:p>
+    <w:p>
+      <w:pPr>
+        <w:pStyle w:val="ListParagraph"/>
+        <w:spacing w:after="0" w:line="240" w:lineRule="auto"/>
+        <w:ind w:left="1440"/>
+      </w:pPr>
+      <w:r>
+        <w:t>STEPS</w:t>
+      </w:r>
+      <w:r>
+        <w:t xml:space="preserve"> for creating a model</w:t>
+      </w:r>
+      <w:r>
+        <w:t>:</w:t>
+      </w:r>
+    </w:p>
+    <w:p>
+      <w:pPr>
+        <w:pStyle w:val="ListParagraph"/>
+        <w:numPr>
+          <w:ilvl w:val="0"/>
+          <w:numId w:val="6"/>
+        </w:numPr>
+        <w:spacing w:after="0" w:line="240" w:lineRule="auto"/>
+      </w:pPr>
+      <w:r>
+        <w:t>Create X and y</w:t>
+      </w:r>
+    </w:p>
+    <w:p>
+      <w:pPr>
+        <w:pStyle w:val="ListParagraph"/>
+        <w:spacing w:after="0" w:line="240" w:lineRule="auto"/>
+        <w:ind w:left="2520"/>
+      </w:pPr>
+      <w:r>
+        <w:t xml:space="preserve"> </w:t>
+      </w:r>
+      <w:r>
+        <w:t># create X and y</w:t>
+      </w:r>
+      <w:r>
+        <w:t xml:space="preserve"> (x is capitalized because it is the matrix or the column factors</w:t>
+      </w:r>
       <w:bookmarkStart w:id="0" w:name="_GoBack"/>
       <w:bookmarkEnd w:id="0"/>
+      <w:r>
+        <w:t>)</w:t>
+      </w:r>
+    </w:p>
+    <w:p>
+      <w:pPr>
+        <w:pStyle w:val="ListParagraph"/>
+        <w:spacing w:after="0" w:line="240" w:lineRule="auto"/>
+        <w:ind w:left="2520"/>
+      </w:pPr>
+      <w:proofErr w:type="spellStart"/>
+      <w:r>
+        <w:t>feature_cols</w:t>
+      </w:r>
+      <w:proofErr w:type="spellEnd"/>
+      <w:r>
+        <w:t xml:space="preserve"> = ['temp']</w:t>
+      </w:r>
+    </w:p>
+    <w:p>
+      <w:pPr>
+        <w:pStyle w:val="ListParagraph"/>
+        <w:spacing w:after="0" w:line="240" w:lineRule="auto"/>
+        <w:ind w:left="2520"/>
+      </w:pPr>
+      <w:r>
+        <w:t xml:space="preserve">X = </w:t>
+      </w:r>
+      <w:proofErr w:type="gramStart"/>
+      <w:r>
+        <w:t>bikes[</w:t>
+      </w:r>
+      <w:proofErr w:type="spellStart"/>
+      <w:proofErr w:type="gramEnd"/>
+      <w:r>
+        <w:t>feature_cols</w:t>
+      </w:r>
+      <w:proofErr w:type="spellEnd"/>
+      <w:r>
+        <w:t>]</w:t>
+      </w:r>
+    </w:p>
+    <w:p>
+      <w:pPr>
+        <w:pStyle w:val="ListParagraph"/>
+        <w:spacing w:after="0" w:line="240" w:lineRule="auto"/>
+        <w:ind w:left="2520"/>
+      </w:pPr>
+      <w:r>
+        <w:t xml:space="preserve">y = </w:t>
+      </w:r>
+      <w:proofErr w:type="spellStart"/>
+      <w:r>
+        <w:t>bikes.total</w:t>
+      </w:r>
+      <w:proofErr w:type="spellEnd"/>
+    </w:p>
+    <w:p>
+      <w:pPr>
+        <w:pStyle w:val="ListParagraph"/>
+        <w:spacing w:after="0" w:line="240" w:lineRule="auto"/>
+        <w:ind w:left="2520"/>
+      </w:pPr>
+      <w:proofErr w:type="spellStart"/>
+      <w:r>
+        <w:t>X.shape</w:t>
+      </w:r>
+      <w:proofErr w:type="spellEnd"/>
+    </w:p>
+    <w:p>
+      <w:pPr>
+        <w:pStyle w:val="ListParagraph"/>
+        <w:numPr>
+          <w:ilvl w:val="0"/>
+          <w:numId w:val="6"/>
+        </w:numPr>
+        <w:spacing w:after="0" w:line="240" w:lineRule="auto"/>
+      </w:pPr>
+      <w:r>
+        <w:t xml:space="preserve">Choose &amp; import our estimator – using the </w:t>
+      </w:r>
+      <w:proofErr w:type="spellStart"/>
+      <w:r>
+        <w:t>scikit</w:t>
+      </w:r>
+      <w:proofErr w:type="spellEnd"/>
+      <w:r>
+        <w:t xml:space="preserve"> learn library ‘estimator’ is specific </w:t>
+      </w:r>
+    </w:p>
+    <w:p>
+      <w:pPr>
+        <w:pStyle w:val="ListParagraph"/>
+        <w:numPr>
+          <w:ilvl w:val="4"/>
+          <w:numId w:val="4"/>
+        </w:numPr>
+        <w:spacing w:after="0" w:line="240" w:lineRule="auto"/>
+      </w:pPr>
+      <w:r>
+        <w:t xml:space="preserve">Import </w:t>
+      </w:r>
+      <w:proofErr w:type="spellStart"/>
+      <w:r>
+        <w:t>linearRegression</w:t>
+      </w:r>
+      <w:proofErr w:type="spellEnd"/>
+      <w:r>
+        <w:t xml:space="preserve"> as the ‘estimator’</w:t>
+      </w:r>
+    </w:p>
+    <w:p>
+      <w:pPr>
+        <w:pStyle w:val="ListParagraph"/>
+        <w:spacing w:after="0" w:line="240" w:lineRule="auto"/>
+        <w:ind w:left="3600"/>
+      </w:pPr>
+      <w:r>
+        <w:t xml:space="preserve"># </w:t>
+      </w:r>
+      <w:proofErr w:type="gramStart"/>
+      <w:r>
+        <w:t>import</w:t>
+      </w:r>
+      <w:proofErr w:type="gramEnd"/>
+      <w:r>
+        <w:t>, instantiate, fit</w:t>
+      </w:r>
+    </w:p>
+    <w:p>
+      <w:pPr>
+        <w:pStyle w:val="ListParagraph"/>
+        <w:spacing w:after="0" w:line="240" w:lineRule="auto"/>
+        <w:ind w:left="3600"/>
+      </w:pPr>
+      <w:proofErr w:type="gramStart"/>
+      <w:r>
+        <w:t>from</w:t>
+      </w:r>
+      <w:proofErr w:type="gramEnd"/>
+      <w:r>
+        <w:t xml:space="preserve"> </w:t>
+      </w:r>
+      <w:proofErr w:type="spellStart"/>
+      <w:r>
+        <w:t>sklearn.linear_model</w:t>
+      </w:r>
+      <w:proofErr w:type="spellEnd"/>
+      <w:r>
+        <w:t xml:space="preserve"> import </w:t>
+      </w:r>
+      <w:proofErr w:type="spellStart"/>
+      <w:r>
+        <w:t>LinearRegression</w:t>
+      </w:r>
+      <w:proofErr w:type="spellEnd"/>
+    </w:p>
+    <w:p>
+      <w:pPr>
+        <w:pStyle w:val="ListParagraph"/>
+        <w:numPr>
+          <w:ilvl w:val="0"/>
+          <w:numId w:val="6"/>
+        </w:numPr>
+        <w:spacing w:after="0" w:line="240" w:lineRule="auto"/>
+      </w:pPr>
+      <w:r>
+        <w:t>Assign estimator into a variable</w:t>
+      </w:r>
+    </w:p>
+    <w:p>
+      <w:pPr>
+        <w:pStyle w:val="ListParagraph"/>
+        <w:spacing w:after="0" w:line="240" w:lineRule="auto"/>
+        <w:ind w:left="2520"/>
+      </w:pPr>
+      <w:proofErr w:type="spellStart"/>
+      <w:proofErr w:type="gramStart"/>
+      <w:r>
+        <w:t>linreg</w:t>
+      </w:r>
+      <w:proofErr w:type="spellEnd"/>
+      <w:proofErr w:type="gramEnd"/>
+      <w:r>
+        <w:t xml:space="preserve"> = </w:t>
+      </w:r>
+      <w:proofErr w:type="spellStart"/>
+      <w:r>
+        <w:t>LinearRegression</w:t>
+      </w:r>
+      <w:proofErr w:type="spellEnd"/>
+      <w:r>
+        <w:t>()</w:t>
+      </w:r>
+    </w:p>
+    <w:p>
+      <w:pPr>
+        <w:pStyle w:val="ListParagraph"/>
+        <w:spacing w:after="0" w:line="240" w:lineRule="auto"/>
+        <w:ind w:left="2520"/>
+      </w:pPr>
+    </w:p>
+    <w:p>
+      <w:pPr>
+        <w:pStyle w:val="ListParagraph"/>
+        <w:numPr>
+          <w:ilvl w:val="0"/>
+          <w:numId w:val="6"/>
+        </w:numPr>
+        <w:spacing w:after="0" w:line="240" w:lineRule="auto"/>
+      </w:pPr>
+      <w:r>
+        <w:t xml:space="preserve">Fit the model with the training data: </w:t>
+      </w:r>
+    </w:p>
+    <w:p>
+      <w:pPr>
+        <w:pStyle w:val="ListParagraph"/>
+        <w:spacing w:after="0" w:line="240" w:lineRule="auto"/>
+        <w:ind w:left="2520"/>
+      </w:pPr>
+      <w:proofErr w:type="spellStart"/>
+      <w:r>
+        <w:t>linreg.fit</w:t>
+      </w:r>
+      <w:proofErr w:type="spellEnd"/>
+      <w:r>
+        <w:t>(X, y)</w:t>
+      </w:r>
+    </w:p>
+    <w:p>
+      <w:pPr>
+        <w:pStyle w:val="ListParagraph"/>
+        <w:numPr>
+          <w:ilvl w:val="0"/>
+          <w:numId w:val="6"/>
+        </w:numPr>
+        <w:spacing w:after="0" w:line="240" w:lineRule="auto"/>
+      </w:pPr>
+      <w:r>
+        <w:t xml:space="preserve">Calculated error to determine ‘goodness’ of the model </w:t>
+      </w:r>
+    </w:p>
+    <w:p>
+      <w:pPr>
+        <w:pStyle w:val="ListParagraph"/>
+        <w:numPr>
+          <w:ilvl w:val="0"/>
+          <w:numId w:val="6"/>
+        </w:numPr>
+        <w:spacing w:after="0" w:line="240" w:lineRule="auto"/>
+      </w:pPr>
+      <w:r>
+        <w:t>Outputted results/predictions (two ways)</w:t>
+      </w:r>
+    </w:p>
+    <w:p>
+      <w:pPr>
+        <w:pStyle w:val="ListParagraph"/>
+      </w:pPr>
+      <w:r>
+        <w:tab/>
+      </w:r>
+      <w:r>
+        <w:tab/>
+      </w:r>
+      <w:r>
+        <w:tab/>
+      </w:r>
+      <w:proofErr w:type="spellStart"/>
+      <w:r>
+        <w:t>linreg.intercept</w:t>
+      </w:r>
+      <w:proofErr w:type="spellEnd"/>
+      <w:r>
+        <w:t xml:space="preserve">_ + </w:t>
+      </w:r>
+      <w:proofErr w:type="spellStart"/>
+      <w:r>
+        <w:t>linreg.coef</w:t>
+      </w:r>
+      <w:proofErr w:type="spellEnd"/>
+      <w:r>
+        <w:t>_*21</w:t>
+      </w:r>
+    </w:p>
+    <w:p>
+      <w:pPr>
+        <w:pStyle w:val="HTMLPreformatted"/>
+        <w:shd w:val="clear" w:color="auto" w:fill="FFFFFF"/>
+        <w:wordWrap w:val="0"/>
+        <w:textAlignment w:val="baseline"/>
+        <w:rPr>
+          <w:rFonts w:asciiTheme="minorHAnsi" w:hAnsiTheme="minorHAnsi"/>
+          <w:color w:val="000000"/>
+          <w:sz w:val="22"/>
+          <w:szCs w:val="22"/>
+        </w:rPr>
+      </w:pPr>
+      <w:r>
+        <w:rPr>
+          <w:rFonts w:asciiTheme="minorHAnsi" w:hAnsiTheme="minorHAnsi"/>
+          <w:sz w:val="22"/>
+          <w:szCs w:val="22"/>
+        </w:rPr>
+        <w:tab/>
+      </w:r>
+      <w:r>
+        <w:rPr>
+          <w:rFonts w:asciiTheme="minorHAnsi" w:hAnsiTheme="minorHAnsi"/>
+          <w:sz w:val="22"/>
+          <w:szCs w:val="22"/>
+        </w:rPr>
+        <w:tab/>
+      </w:r>
+      <w:r>
+        <w:rPr>
+          <w:rFonts w:asciiTheme="minorHAnsi" w:hAnsiTheme="minorHAnsi"/>
+          <w:sz w:val="22"/>
+          <w:szCs w:val="22"/>
+        </w:rPr>
+        <w:tab/>
+      </w:r>
+      <w:r>
+        <w:rPr>
+          <w:rFonts w:asciiTheme="minorHAnsi" w:hAnsiTheme="minorHAnsi"/>
+          <w:sz w:val="22"/>
+          <w:szCs w:val="22"/>
+        </w:rPr>
+        <w:tab/>
+      </w:r>
+      <w:proofErr w:type="gramStart"/>
+      <w:r>
+        <w:rPr>
+          <w:rFonts w:asciiTheme="minorHAnsi" w:hAnsiTheme="minorHAnsi"/>
+          <w:color w:val="000000"/>
+          <w:sz w:val="22"/>
+          <w:szCs w:val="22"/>
+        </w:rPr>
+        <w:t>array(</w:t>
+      </w:r>
+      <w:proofErr w:type="gramEnd"/>
+      <w:r>
+        <w:rPr>
+          <w:rFonts w:asciiTheme="minorHAnsi" w:hAnsiTheme="minorHAnsi"/>
+          <w:color w:val="000000"/>
+          <w:sz w:val="22"/>
+          <w:szCs w:val="22"/>
+        </w:rPr>
+        <w:t>[ 198.62756307])</w:t>
+      </w:r>
+    </w:p>
+    <w:p>
+      <w:pPr>
+        <w:pStyle w:val="ListParagraph"/>
+      </w:pPr>
+      <w:r>
+        <w:tab/>
+      </w:r>
+      <w:r>
+        <w:tab/>
+      </w:r>
+      <w:r>
+        <w:tab/>
+      </w:r>
+      <w:proofErr w:type="spellStart"/>
+      <w:proofErr w:type="gramStart"/>
+      <w:r>
+        <w:t>linreg.predict</w:t>
+      </w:r>
+      <w:proofErr w:type="spellEnd"/>
+      <w:r>
+        <w:t>(</w:t>
+      </w:r>
+      <w:proofErr w:type="gramEnd"/>
+      <w:r>
+        <w:t>21)</w:t>
+      </w:r>
+    </w:p>
+    <w:p>
+      <w:pPr>
+        <w:pStyle w:val="ListParagraph"/>
+        <w:rPr>
+          <w:color w:val="000000"/>
+        </w:rPr>
+      </w:pPr>
+      <w:r>
+        <w:tab/>
+      </w:r>
+      <w:r>
+        <w:tab/>
+      </w:r>
+      <w:r>
+        <w:tab/>
+      </w:r>
+      <w:r>
+        <w:tab/>
+      </w:r>
+      <w:proofErr w:type="gramStart"/>
+      <w:r>
+        <w:rPr>
+          <w:color w:val="000000"/>
+        </w:rPr>
+        <w:t>array(</w:t>
+      </w:r>
+      <w:proofErr w:type="gramEnd"/>
+      <w:r>
+        <w:rPr>
+          <w:color w:val="000000"/>
+        </w:rPr>
+        <w:t>[ 198.62756307])</w:t>
+      </w:r>
+    </w:p>
+    <w:p>
+      <w:pPr>
+        <w:pStyle w:val="ListParagraph"/>
+        <w:numPr>
+          <w:ilvl w:val="0"/>
+          <w:numId w:val="6"/>
+        </w:numPr>
+      </w:pPr>
+      <w:r>
+        <w:rPr>
+          <w:color w:val="000000"/>
+        </w:rPr>
+        <w:t>MAKE SURE THAT YOU ARE COMPARING TO THE ACTUAL MEAN, this should be true</w:t>
+      </w:r>
     </w:p>
     <w:p>
       <w:pPr>
         <w:pStyle w:val="ListParagraph"/>
         <w:numPr>
           <w:ilvl w:val="1"/>
-          <w:numId w:val="3"/>
-        </w:numPr>
-        <w:spacing w:after="0" w:line="240" w:lineRule="auto"/>
-      </w:pPr>
+          <w:numId w:val="6"/>
+        </w:numPr>
+      </w:pPr>
+      <w:r>
+        <w:rPr>
+          <w:color w:val="000000"/>
+        </w:rPr>
+        <w:t xml:space="preserve">Null predictions; category – mode; response – mean </w:t>
+      </w:r>
     </w:p>
     <w:p>
       <w:pPr>
         <w:pStyle w:val="ListParagraph"/>
         <w:numPr>
           <w:ilvl w:val="1"/>
-          <w:numId w:val="3"/>
-        </w:numPr>
-        <w:spacing w:after="0" w:line="240" w:lineRule="auto"/>
-      </w:pPr>
+          <w:numId w:val="6"/>
+        </w:numPr>
+      </w:pPr>
+    </w:p>
+    <w:p>
+      <w:pPr>
+        <w:pStyle w:val="ListParagraph"/>
+      </w:pPr>
+    </w:p>
+    <w:p>
+      <w:pPr>
+        <w:pStyle w:val="ListParagraph"/>
+        <w:spacing w:after="0" w:line="240" w:lineRule="auto"/>
+        <w:ind w:left="2520"/>
+      </w:pPr>
+    </w:p>
+    <w:p>
+      <w:pPr>
+        <w:pStyle w:val="ListParagraph"/>
+        <w:numPr>
+          <w:ilvl w:val="1"/>
+          <w:numId w:val="4"/>
+        </w:numPr>
+        <w:spacing w:after="0" w:line="240" w:lineRule="auto"/>
+      </w:pPr>
+      <w:r>
+        <w:t xml:space="preserve">Working with multiple features </w:t>
+      </w:r>
+    </w:p>
+    <w:p>
+      <w:pPr>
+        <w:pStyle w:val="ListParagraph"/>
+        <w:numPr>
+          <w:ilvl w:val="1"/>
+          <w:numId w:val="4"/>
+        </w:numPr>
+        <w:spacing w:after="0" w:line="240" w:lineRule="auto"/>
+      </w:pPr>
+      <w:r>
+        <w:t xml:space="preserve">Choosing between models </w:t>
+      </w:r>
+    </w:p>
+    <w:p>
+      <w:pPr>
+        <w:pStyle w:val="ListParagraph"/>
+        <w:numPr>
+          <w:ilvl w:val="1"/>
+          <w:numId w:val="4"/>
+        </w:numPr>
+        <w:spacing w:after="0" w:line="240" w:lineRule="auto"/>
+      </w:pPr>
+      <w:r>
+        <w:lastRenderedPageBreak/>
+        <w:t xml:space="preserve">Creating features </w:t>
+      </w:r>
+    </w:p>
+    <w:p>
+      <w:pPr>
+        <w:pStyle w:val="ListParagraph"/>
+        <w:numPr>
+          <w:ilvl w:val="1"/>
+          <w:numId w:val="4"/>
+        </w:numPr>
+        <w:spacing w:after="0" w:line="240" w:lineRule="auto"/>
+      </w:pPr>
+      <w:r>
+        <w:t>Comparing LR to other models</w:t>
+      </w:r>
+    </w:p>
+    <w:p>
+      <w:pPr>
+        <w:spacing w:after="0" w:line="240" w:lineRule="auto"/>
+      </w:pPr>
+    </w:p>
+    <w:p>
+      <w:pPr>
+        <w:spacing w:after="0" w:line="240" w:lineRule="auto"/>
+      </w:pPr>
+    </w:p>
+    <w:p>
+      <w:pPr>
+        <w:spacing w:after="0" w:line="240" w:lineRule="auto"/>
+      </w:pPr>
+      <w:r>
+        <w:t xml:space="preserve">Lecture # 7 – K – Nearest Neighbors </w:t>
+      </w:r>
+    </w:p>
+    <w:p>
+      <w:pPr>
+        <w:spacing w:after="0" w:line="240" w:lineRule="auto"/>
+      </w:pPr>
+      <w:r>
+        <w:t>10.11.16</w:t>
+      </w:r>
+    </w:p>
+    <w:p>
+      <w:pPr>
+        <w:spacing w:after="0" w:line="240" w:lineRule="auto"/>
+      </w:pPr>
+    </w:p>
+    <w:p>
+      <w:pPr>
+        <w:spacing w:after="0" w:line="240" w:lineRule="auto"/>
+      </w:pPr>
+      <w:proofErr w:type="spellStart"/>
+      <w:r>
+        <w:t>Knn</w:t>
+      </w:r>
+      <w:proofErr w:type="spellEnd"/>
+      <w:r>
+        <w:t xml:space="preserve"> &amp; </w:t>
+      </w:r>
+      <w:proofErr w:type="spellStart"/>
+      <w:r>
+        <w:t>SciKit</w:t>
+      </w:r>
+      <w:proofErr w:type="spellEnd"/>
+      <w:r>
+        <w:t xml:space="preserve"> learn </w:t>
+      </w:r>
     </w:p>
     <w:p>
       <w:pPr>
         <w:pStyle w:val="ListParagraph"/>
         <w:numPr>
           <w:ilvl w:val="0"/>
-          <w:numId w:val="3"/>
-        </w:numPr>
-        <w:spacing w:after="0" w:line="240" w:lineRule="auto"/>
-      </w:pPr>
-      <w:r>
-        <w:t xml:space="preserve">Key concepts </w:t>
-      </w:r>
+          <w:numId w:val="8"/>
+        </w:numPr>
+        <w:spacing w:after="0" w:line="240" w:lineRule="auto"/>
+      </w:pPr>
+      <w:r>
+        <w:t xml:space="preserve">Supervised – you’re teaching an algorithm to determine the difference between certain </w:t>
+      </w:r>
+      <w:proofErr w:type="spellStart"/>
+      <w:r>
+        <w:t>catergories</w:t>
+      </w:r>
+      <w:proofErr w:type="spellEnd"/>
+      <w:r>
+        <w:t xml:space="preserve">. Example teaching an algorithm to determine what coin is being inserted into a vending machine based on size and weight. </w:t>
+      </w:r>
+    </w:p>
+    <w:p>
+      <w:pPr>
+        <w:pStyle w:val="ListParagraph"/>
+        <w:numPr>
+          <w:ilvl w:val="0"/>
+          <w:numId w:val="8"/>
+        </w:numPr>
+        <w:spacing w:after="0" w:line="240" w:lineRule="auto"/>
+      </w:pPr>
+      <w:r>
+        <w:t xml:space="preserve">Unsupervised – user data and you’re trying to categorize people after they use a website or product and creating a model based on the type of person because the prediction breaks people into segments </w:t>
+      </w:r>
+    </w:p>
+    <w:p>
+      <w:pPr>
+        <w:spacing w:after="0" w:line="240" w:lineRule="auto"/>
+      </w:pPr>
+      <w:r>
+        <w:t xml:space="preserve">NBA data </w:t>
+      </w:r>
+    </w:p>
+    <w:p>
+      <w:pPr>
+        <w:spacing w:after="0" w:line="240" w:lineRule="auto"/>
+      </w:pPr>
+    </w:p>
+    <w:p>
+      <w:pPr>
+        <w:spacing w:after="0" w:line="240" w:lineRule="auto"/>
+      </w:pPr>
+    </w:p>
+    <w:p>
+      <w:pPr>
+        <w:spacing w:after="0" w:line="240" w:lineRule="auto"/>
+      </w:pPr>
     </w:p>
     <w:sectPr>
       <w:pgSz w:w="12240" w:h="15840"/>
@@ -1689,6 +2619,345 @@
     </w:lvl>
   </w:abstractNum>
   <w:abstractNum w:abstractNumId="1" w15:restartNumberingAfterBreak="0">
+    <w:nsid w:val="163E6BA1"/>
+    <w:multiLevelType w:val="hybridMultilevel"/>
+    <w:tmpl w:val="8AE01DAE"/>
+    <w:lvl w:ilvl="0" w:tplc="04090001">
+      <w:start w:val="1"/>
+      <w:numFmt w:val="bullet"/>
+      <w:lvlText w:val=""/>
+      <w:lvlJc w:val="left"/>
+      <w:pPr>
+        <w:ind w:left="3960" w:hanging="360"/>
+      </w:pPr>
+      <w:rPr>
+        <w:rFonts w:ascii="Symbol" w:hAnsi="Symbol" w:hint="default"/>
+      </w:rPr>
+    </w:lvl>
+    <w:lvl w:ilvl="1" w:tplc="04090003" w:tentative="1">
+      <w:start w:val="1"/>
+      <w:numFmt w:val="bullet"/>
+      <w:lvlText w:val="o"/>
+      <w:lvlJc w:val="left"/>
+      <w:pPr>
+        <w:ind w:left="4680" w:hanging="360"/>
+      </w:pPr>
+      <w:rPr>
+        <w:rFonts w:ascii="Courier New" w:hAnsi="Courier New" w:cs="Courier New" w:hint="default"/>
+      </w:rPr>
+    </w:lvl>
+    <w:lvl w:ilvl="2" w:tplc="04090005" w:tentative="1">
+      <w:start w:val="1"/>
+      <w:numFmt w:val="bullet"/>
+      <w:lvlText w:val=""/>
+      <w:lvlJc w:val="left"/>
+      <w:pPr>
+        <w:ind w:left="5400" w:hanging="360"/>
+      </w:pPr>
+      <w:rPr>
+        <w:rFonts w:ascii="Wingdings" w:hAnsi="Wingdings" w:hint="default"/>
+      </w:rPr>
+    </w:lvl>
+    <w:lvl w:ilvl="3" w:tplc="04090001" w:tentative="1">
+      <w:start w:val="1"/>
+      <w:numFmt w:val="bullet"/>
+      <w:lvlText w:val=""/>
+      <w:lvlJc w:val="left"/>
+      <w:pPr>
+        <w:ind w:left="6120" w:hanging="360"/>
+      </w:pPr>
+      <w:rPr>
+        <w:rFonts w:ascii="Symbol" w:hAnsi="Symbol" w:hint="default"/>
+      </w:rPr>
+    </w:lvl>
+    <w:lvl w:ilvl="4" w:tplc="04090003" w:tentative="1">
+      <w:start w:val="1"/>
+      <w:numFmt w:val="bullet"/>
+      <w:lvlText w:val="o"/>
+      <w:lvlJc w:val="left"/>
+      <w:pPr>
+        <w:ind w:left="6840" w:hanging="360"/>
+      </w:pPr>
+      <w:rPr>
+        <w:rFonts w:ascii="Courier New" w:hAnsi="Courier New" w:cs="Courier New" w:hint="default"/>
+      </w:rPr>
+    </w:lvl>
+    <w:lvl w:ilvl="5" w:tplc="04090005" w:tentative="1">
+      <w:start w:val="1"/>
+      <w:numFmt w:val="bullet"/>
+      <w:lvlText w:val=""/>
+      <w:lvlJc w:val="left"/>
+      <w:pPr>
+        <w:ind w:left="7560" w:hanging="360"/>
+      </w:pPr>
+      <w:rPr>
+        <w:rFonts w:ascii="Wingdings" w:hAnsi="Wingdings" w:hint="default"/>
+      </w:rPr>
+    </w:lvl>
+    <w:lvl w:ilvl="6" w:tplc="04090001" w:tentative="1">
+      <w:start w:val="1"/>
+      <w:numFmt w:val="bullet"/>
+      <w:lvlText w:val=""/>
+      <w:lvlJc w:val="left"/>
+      <w:pPr>
+        <w:ind w:left="8280" w:hanging="360"/>
+      </w:pPr>
+      <w:rPr>
+        <w:rFonts w:ascii="Symbol" w:hAnsi="Symbol" w:hint="default"/>
+      </w:rPr>
+    </w:lvl>
+    <w:lvl w:ilvl="7" w:tplc="04090003" w:tentative="1">
+      <w:start w:val="1"/>
+      <w:numFmt w:val="bullet"/>
+      <w:lvlText w:val="o"/>
+      <w:lvlJc w:val="left"/>
+      <w:pPr>
+        <w:ind w:left="9000" w:hanging="360"/>
+      </w:pPr>
+      <w:rPr>
+        <w:rFonts w:ascii="Courier New" w:hAnsi="Courier New" w:cs="Courier New" w:hint="default"/>
+      </w:rPr>
+    </w:lvl>
+    <w:lvl w:ilvl="8" w:tplc="04090005" w:tentative="1">
+      <w:start w:val="1"/>
+      <w:numFmt w:val="bullet"/>
+      <w:lvlText w:val=""/>
+      <w:lvlJc w:val="left"/>
+      <w:pPr>
+        <w:ind w:left="9720" w:hanging="360"/>
+      </w:pPr>
+      <w:rPr>
+        <w:rFonts w:ascii="Wingdings" w:hAnsi="Wingdings" w:hint="default"/>
+      </w:rPr>
+    </w:lvl>
+  </w:abstractNum>
+  <w:abstractNum w:abstractNumId="2" w15:restartNumberingAfterBreak="0">
+    <w:nsid w:val="25362F3C"/>
+    <w:multiLevelType w:val="hybridMultilevel"/>
+    <w:tmpl w:val="ADA29010"/>
+    <w:lvl w:ilvl="0" w:tplc="04090001">
+      <w:start w:val="1"/>
+      <w:numFmt w:val="bullet"/>
+      <w:lvlText w:val=""/>
+      <w:lvlJc w:val="left"/>
+      <w:pPr>
+        <w:ind w:left="720" w:hanging="360"/>
+      </w:pPr>
+      <w:rPr>
+        <w:rFonts w:ascii="Symbol" w:hAnsi="Symbol" w:hint="default"/>
+      </w:rPr>
+    </w:lvl>
+    <w:lvl w:ilvl="1" w:tplc="04090003" w:tentative="1">
+      <w:start w:val="1"/>
+      <w:numFmt w:val="bullet"/>
+      <w:lvlText w:val="o"/>
+      <w:lvlJc w:val="left"/>
+      <w:pPr>
+        <w:ind w:left="1440" w:hanging="360"/>
+      </w:pPr>
+      <w:rPr>
+        <w:rFonts w:ascii="Courier New" w:hAnsi="Courier New" w:cs="Courier New" w:hint="default"/>
+      </w:rPr>
+    </w:lvl>
+    <w:lvl w:ilvl="2" w:tplc="04090005" w:tentative="1">
+      <w:start w:val="1"/>
+      <w:numFmt w:val="bullet"/>
+      <w:lvlText w:val=""/>
+      <w:lvlJc w:val="left"/>
+      <w:pPr>
+        <w:ind w:left="2160" w:hanging="360"/>
+      </w:pPr>
+      <w:rPr>
+        <w:rFonts w:ascii="Wingdings" w:hAnsi="Wingdings" w:hint="default"/>
+      </w:rPr>
+    </w:lvl>
+    <w:lvl w:ilvl="3" w:tplc="04090001" w:tentative="1">
+      <w:start w:val="1"/>
+      <w:numFmt w:val="bullet"/>
+      <w:lvlText w:val=""/>
+      <w:lvlJc w:val="left"/>
+      <w:pPr>
+        <w:ind w:left="2880" w:hanging="360"/>
+      </w:pPr>
+      <w:rPr>
+        <w:rFonts w:ascii="Symbol" w:hAnsi="Symbol" w:hint="default"/>
+      </w:rPr>
+    </w:lvl>
+    <w:lvl w:ilvl="4" w:tplc="04090003" w:tentative="1">
+      <w:start w:val="1"/>
+      <w:numFmt w:val="bullet"/>
+      <w:lvlText w:val="o"/>
+      <w:lvlJc w:val="left"/>
+      <w:pPr>
+        <w:ind w:left="3600" w:hanging="360"/>
+      </w:pPr>
+      <w:rPr>
+        <w:rFonts w:ascii="Courier New" w:hAnsi="Courier New" w:cs="Courier New" w:hint="default"/>
+      </w:rPr>
+    </w:lvl>
+    <w:lvl w:ilvl="5" w:tplc="04090005" w:tentative="1">
+      <w:start w:val="1"/>
+      <w:numFmt w:val="bullet"/>
+      <w:lvlText w:val=""/>
+      <w:lvlJc w:val="left"/>
+      <w:pPr>
+        <w:ind w:left="4320" w:hanging="360"/>
+      </w:pPr>
+      <w:rPr>
+        <w:rFonts w:ascii="Wingdings" w:hAnsi="Wingdings" w:hint="default"/>
+      </w:rPr>
+    </w:lvl>
+    <w:lvl w:ilvl="6" w:tplc="04090001" w:tentative="1">
+      <w:start w:val="1"/>
+      <w:numFmt w:val="bullet"/>
+      <w:lvlText w:val=""/>
+      <w:lvlJc w:val="left"/>
+      <w:pPr>
+        <w:ind w:left="5040" w:hanging="360"/>
+      </w:pPr>
+      <w:rPr>
+        <w:rFonts w:ascii="Symbol" w:hAnsi="Symbol" w:hint="default"/>
+      </w:rPr>
+    </w:lvl>
+    <w:lvl w:ilvl="7" w:tplc="04090003" w:tentative="1">
+      <w:start w:val="1"/>
+      <w:numFmt w:val="bullet"/>
+      <w:lvlText w:val="o"/>
+      <w:lvlJc w:val="left"/>
+      <w:pPr>
+        <w:ind w:left="5760" w:hanging="360"/>
+      </w:pPr>
+      <w:rPr>
+        <w:rFonts w:ascii="Courier New" w:hAnsi="Courier New" w:cs="Courier New" w:hint="default"/>
+      </w:rPr>
+    </w:lvl>
+    <w:lvl w:ilvl="8" w:tplc="04090005" w:tentative="1">
+      <w:start w:val="1"/>
+      <w:numFmt w:val="bullet"/>
+      <w:lvlText w:val=""/>
+      <w:lvlJc w:val="left"/>
+      <w:pPr>
+        <w:ind w:left="6480" w:hanging="360"/>
+      </w:pPr>
+      <w:rPr>
+        <w:rFonts w:ascii="Wingdings" w:hAnsi="Wingdings" w:hint="default"/>
+      </w:rPr>
+    </w:lvl>
+  </w:abstractNum>
+  <w:abstractNum w:abstractNumId="3" w15:restartNumberingAfterBreak="0">
+    <w:nsid w:val="48E11E8F"/>
+    <w:multiLevelType w:val="hybridMultilevel"/>
+    <w:tmpl w:val="F2347878"/>
+    <w:lvl w:ilvl="0" w:tplc="04090001">
+      <w:start w:val="1"/>
+      <w:numFmt w:val="bullet"/>
+      <w:lvlText w:val=""/>
+      <w:lvlJc w:val="left"/>
+      <w:pPr>
+        <w:ind w:left="720" w:hanging="360"/>
+      </w:pPr>
+      <w:rPr>
+        <w:rFonts w:ascii="Symbol" w:hAnsi="Symbol" w:hint="default"/>
+      </w:rPr>
+    </w:lvl>
+    <w:lvl w:ilvl="1" w:tplc="04090003">
+      <w:start w:val="1"/>
+      <w:numFmt w:val="bullet"/>
+      <w:lvlText w:val="o"/>
+      <w:lvlJc w:val="left"/>
+      <w:pPr>
+        <w:ind w:left="1440" w:hanging="360"/>
+      </w:pPr>
+      <w:rPr>
+        <w:rFonts w:ascii="Courier New" w:hAnsi="Courier New" w:cs="Courier New" w:hint="default"/>
+      </w:rPr>
+    </w:lvl>
+    <w:lvl w:ilvl="2" w:tplc="04090005">
+      <w:start w:val="1"/>
+      <w:numFmt w:val="bullet"/>
+      <w:lvlText w:val=""/>
+      <w:lvlJc w:val="left"/>
+      <w:pPr>
+        <w:ind w:left="2160" w:hanging="360"/>
+      </w:pPr>
+      <w:rPr>
+        <w:rFonts w:ascii="Wingdings" w:hAnsi="Wingdings" w:hint="default"/>
+      </w:rPr>
+    </w:lvl>
+    <w:lvl w:ilvl="3" w:tplc="04090001">
+      <w:start w:val="1"/>
+      <w:numFmt w:val="bullet"/>
+      <w:lvlText w:val=""/>
+      <w:lvlJc w:val="left"/>
+      <w:pPr>
+        <w:ind w:left="2880" w:hanging="360"/>
+      </w:pPr>
+      <w:rPr>
+        <w:rFonts w:ascii="Symbol" w:hAnsi="Symbol" w:hint="default"/>
+      </w:rPr>
+    </w:lvl>
+    <w:lvl w:ilvl="4" w:tplc="04090003">
+      <w:start w:val="1"/>
+      <w:numFmt w:val="bullet"/>
+      <w:lvlText w:val="o"/>
+      <w:lvlJc w:val="left"/>
+      <w:pPr>
+        <w:ind w:left="3600" w:hanging="360"/>
+      </w:pPr>
+      <w:rPr>
+        <w:rFonts w:ascii="Courier New" w:hAnsi="Courier New" w:cs="Courier New" w:hint="default"/>
+      </w:rPr>
+    </w:lvl>
+    <w:lvl w:ilvl="5" w:tplc="04090005" w:tentative="1">
+      <w:start w:val="1"/>
+      <w:numFmt w:val="bullet"/>
+      <w:lvlText w:val=""/>
+      <w:lvlJc w:val="left"/>
+      <w:pPr>
+        <w:ind w:left="4320" w:hanging="360"/>
+      </w:pPr>
+      <w:rPr>
+        <w:rFonts w:ascii="Wingdings" w:hAnsi="Wingdings" w:hint="default"/>
+      </w:rPr>
+    </w:lvl>
+    <w:lvl w:ilvl="6" w:tplc="04090001" w:tentative="1">
+      <w:start w:val="1"/>
+      <w:numFmt w:val="bullet"/>
+      <w:lvlText w:val=""/>
+      <w:lvlJc w:val="left"/>
+      <w:pPr>
+        <w:ind w:left="5040" w:hanging="360"/>
+      </w:pPr>
+      <w:rPr>
+        <w:rFonts w:ascii="Symbol" w:hAnsi="Symbol" w:hint="default"/>
+      </w:rPr>
+    </w:lvl>
+    <w:lvl w:ilvl="7" w:tplc="04090003" w:tentative="1">
+      <w:start w:val="1"/>
+      <w:numFmt w:val="bullet"/>
+      <w:lvlText w:val="o"/>
+      <w:lvlJc w:val="left"/>
+      <w:pPr>
+        <w:ind w:left="5760" w:hanging="360"/>
+      </w:pPr>
+      <w:rPr>
+        <w:rFonts w:ascii="Courier New" w:hAnsi="Courier New" w:cs="Courier New" w:hint="default"/>
+      </w:rPr>
+    </w:lvl>
+    <w:lvl w:ilvl="8" w:tplc="04090005" w:tentative="1">
+      <w:start w:val="1"/>
+      <w:numFmt w:val="bullet"/>
+      <w:lvlText w:val=""/>
+      <w:lvlJc w:val="left"/>
+      <w:pPr>
+        <w:ind w:left="6480" w:hanging="360"/>
+      </w:pPr>
+      <w:rPr>
+        <w:rFonts w:ascii="Wingdings" w:hAnsi="Wingdings" w:hint="default"/>
+      </w:rPr>
+    </w:lvl>
+  </w:abstractNum>
+  <w:abstractNum w:abstractNumId="4" w15:restartNumberingAfterBreak="0">
     <w:nsid w:val="4DBA1C53"/>
     <w:multiLevelType w:val="hybridMultilevel"/>
     <w:tmpl w:val="B934873C"/>
@@ -1801,7 +3070,182 @@
       </w:rPr>
     </w:lvl>
   </w:abstractNum>
-  <w:abstractNum w:abstractNumId="2" w15:restartNumberingAfterBreak="0">
+  <w:abstractNum w:abstractNumId="5" w15:restartNumberingAfterBreak="0">
+    <w:nsid w:val="5A512903"/>
+    <w:multiLevelType w:val="hybridMultilevel"/>
+    <w:tmpl w:val="1E645D1E"/>
+    <w:lvl w:ilvl="0" w:tplc="0409000F">
+      <w:start w:val="1"/>
+      <w:numFmt w:val="decimal"/>
+      <w:lvlText w:val="%1."/>
+      <w:lvlJc w:val="left"/>
+      <w:pPr>
+        <w:ind w:left="2880" w:hanging="360"/>
+      </w:pPr>
+    </w:lvl>
+    <w:lvl w:ilvl="1" w:tplc="04090019" w:tentative="1">
+      <w:start w:val="1"/>
+      <w:numFmt w:val="lowerLetter"/>
+      <w:lvlText w:val="%2."/>
+      <w:lvlJc w:val="left"/>
+      <w:pPr>
+        <w:ind w:left="3600" w:hanging="360"/>
+      </w:pPr>
+    </w:lvl>
+    <w:lvl w:ilvl="2" w:tplc="0409001B" w:tentative="1">
+      <w:start w:val="1"/>
+      <w:numFmt w:val="lowerRoman"/>
+      <w:lvlText w:val="%3."/>
+      <w:lvlJc w:val="right"/>
+      <w:pPr>
+        <w:ind w:left="4320" w:hanging="180"/>
+      </w:pPr>
+    </w:lvl>
+    <w:lvl w:ilvl="3" w:tplc="0409000F" w:tentative="1">
+      <w:start w:val="1"/>
+      <w:numFmt w:val="decimal"/>
+      <w:lvlText w:val="%4."/>
+      <w:lvlJc w:val="left"/>
+      <w:pPr>
+        <w:ind w:left="5040" w:hanging="360"/>
+      </w:pPr>
+    </w:lvl>
+    <w:lvl w:ilvl="4" w:tplc="04090019" w:tentative="1">
+      <w:start w:val="1"/>
+      <w:numFmt w:val="lowerLetter"/>
+      <w:lvlText w:val="%5."/>
+      <w:lvlJc w:val="left"/>
+      <w:pPr>
+        <w:ind w:left="5760" w:hanging="360"/>
+      </w:pPr>
+    </w:lvl>
+    <w:lvl w:ilvl="5" w:tplc="0409001B" w:tentative="1">
+      <w:start w:val="1"/>
+      <w:numFmt w:val="lowerRoman"/>
+      <w:lvlText w:val="%6."/>
+      <w:lvlJc w:val="right"/>
+      <w:pPr>
+        <w:ind w:left="6480" w:hanging="180"/>
+      </w:pPr>
+    </w:lvl>
+    <w:lvl w:ilvl="6" w:tplc="0409000F" w:tentative="1">
+      <w:start w:val="1"/>
+      <w:numFmt w:val="decimal"/>
+      <w:lvlText w:val="%7."/>
+      <w:lvlJc w:val="left"/>
+      <w:pPr>
+        <w:ind w:left="7200" w:hanging="360"/>
+      </w:pPr>
+    </w:lvl>
+    <w:lvl w:ilvl="7" w:tplc="04090019" w:tentative="1">
+      <w:start w:val="1"/>
+      <w:numFmt w:val="lowerLetter"/>
+      <w:lvlText w:val="%8."/>
+      <w:lvlJc w:val="left"/>
+      <w:pPr>
+        <w:ind w:left="7920" w:hanging="360"/>
+      </w:pPr>
+    </w:lvl>
+    <w:lvl w:ilvl="8" w:tplc="0409001B" w:tentative="1">
+      <w:start w:val="1"/>
+      <w:numFmt w:val="lowerRoman"/>
+      <w:lvlText w:val="%9."/>
+      <w:lvlJc w:val="right"/>
+      <w:pPr>
+        <w:ind w:left="8640" w:hanging="180"/>
+      </w:pPr>
+    </w:lvl>
+  </w:abstractNum>
+  <w:abstractNum w:abstractNumId="6" w15:restartNumberingAfterBreak="0">
+    <w:nsid w:val="642D6B52"/>
+    <w:multiLevelType w:val="hybridMultilevel"/>
+    <w:tmpl w:val="90302534"/>
+    <w:lvl w:ilvl="0" w:tplc="51E08056">
+      <w:start w:val="1"/>
+      <w:numFmt w:val="decimal"/>
+      <w:lvlText w:val="%1."/>
+      <w:lvlJc w:val="left"/>
+      <w:pPr>
+        <w:ind w:left="2520" w:hanging="360"/>
+      </w:pPr>
+      <w:rPr>
+        <w:rFonts w:hint="default"/>
+      </w:rPr>
+    </w:lvl>
+    <w:lvl w:ilvl="1" w:tplc="04090019">
+      <w:start w:val="1"/>
+      <w:numFmt w:val="lowerLetter"/>
+      <w:lvlText w:val="%2."/>
+      <w:lvlJc w:val="left"/>
+      <w:pPr>
+        <w:ind w:left="3240" w:hanging="360"/>
+      </w:pPr>
+    </w:lvl>
+    <w:lvl w:ilvl="2" w:tplc="0409001B" w:tentative="1">
+      <w:start w:val="1"/>
+      <w:numFmt w:val="lowerRoman"/>
+      <w:lvlText w:val="%3."/>
+      <w:lvlJc w:val="right"/>
+      <w:pPr>
+        <w:ind w:left="3960" w:hanging="180"/>
+      </w:pPr>
+    </w:lvl>
+    <w:lvl w:ilvl="3" w:tplc="0409000F" w:tentative="1">
+      <w:start w:val="1"/>
+      <w:numFmt w:val="decimal"/>
+      <w:lvlText w:val="%4."/>
+      <w:lvlJc w:val="left"/>
+      <w:pPr>
+        <w:ind w:left="4680" w:hanging="360"/>
+      </w:pPr>
+    </w:lvl>
+    <w:lvl w:ilvl="4" w:tplc="04090019" w:tentative="1">
+      <w:start w:val="1"/>
+      <w:numFmt w:val="lowerLetter"/>
+      <w:lvlText w:val="%5."/>
+      <w:lvlJc w:val="left"/>
+      <w:pPr>
+        <w:ind w:left="5400" w:hanging="360"/>
+      </w:pPr>
+    </w:lvl>
+    <w:lvl w:ilvl="5" w:tplc="0409001B" w:tentative="1">
+      <w:start w:val="1"/>
+      <w:numFmt w:val="lowerRoman"/>
+      <w:lvlText w:val="%6."/>
+      <w:lvlJc w:val="right"/>
+      <w:pPr>
+        <w:ind w:left="6120" w:hanging="180"/>
+      </w:pPr>
+    </w:lvl>
+    <w:lvl w:ilvl="6" w:tplc="0409000F" w:tentative="1">
+      <w:start w:val="1"/>
+      <w:numFmt w:val="decimal"/>
+      <w:lvlText w:val="%7."/>
+      <w:lvlJc w:val="left"/>
+      <w:pPr>
+        <w:ind w:left="6840" w:hanging="360"/>
+      </w:pPr>
+    </w:lvl>
+    <w:lvl w:ilvl="7" w:tplc="04090019" w:tentative="1">
+      <w:start w:val="1"/>
+      <w:numFmt w:val="lowerLetter"/>
+      <w:lvlText w:val="%8."/>
+      <w:lvlJc w:val="left"/>
+      <w:pPr>
+        <w:ind w:left="7560" w:hanging="360"/>
+      </w:pPr>
+    </w:lvl>
+    <w:lvl w:ilvl="8" w:tplc="0409001B" w:tentative="1">
+      <w:start w:val="1"/>
+      <w:numFmt w:val="lowerRoman"/>
+      <w:lvlText w:val="%9."/>
+      <w:lvlJc w:val="right"/>
+      <w:pPr>
+        <w:ind w:left="8280" w:hanging="180"/>
+      </w:pPr>
+    </w:lvl>
+  </w:abstractNum>
+  <w:abstractNum w:abstractNumId="7" w15:restartNumberingAfterBreak="0">
     <w:nsid w:val="75BA2AC4"/>
     <w:multiLevelType w:val="hybridMultilevel"/>
     <w:tmpl w:val="BC08F2E2"/>
@@ -1918,9 +3362,24 @@
     <w:abstractNumId w:val="0"/>
   </w:num>
   <w:num w:numId="2">
+    <w:abstractNumId w:val="4"/>
+  </w:num>
+  <w:num w:numId="3">
+    <w:abstractNumId w:val="7"/>
+  </w:num>
+  <w:num w:numId="4">
+    <w:abstractNumId w:val="3"/>
+  </w:num>
+  <w:num w:numId="5">
+    <w:abstractNumId w:val="5"/>
+  </w:num>
+  <w:num w:numId="6">
+    <w:abstractNumId w:val="6"/>
+  </w:num>
+  <w:num w:numId="7">
     <w:abstractNumId w:val="1"/>
   </w:num>
-  <w:num w:numId="3">
+  <w:num w:numId="8">
     <w:abstractNumId w:val="2"/>
   </w:num>
 </w:numbering>
@@ -2323,6 +3782,7 @@
   <w:style w:type="character" w:default="1" w:styleId="DefaultParagraphFont">
     <w:name w:val="Default Paragraph Font"/>
     <w:uiPriority w:val="1"/>
+    <w:semiHidden/>
     <w:unhideWhenUsed/>
   </w:style>
   <w:style w:type="table" w:default="1" w:styleId="TableNormal">
@@ -2366,6 +3826,52 @@
     <w:rPr>
       <w:color w:val="0563C1" w:themeColor="hyperlink"/>
       <w:u w:val="single"/>
+    </w:rPr>
+  </w:style>
+  <w:style w:type="paragraph" w:styleId="HTMLPreformatted">
+    <w:name w:val="HTML Preformatted"/>
+    <w:basedOn w:val="Normal"/>
+    <w:link w:val="HTMLPreformattedChar"/>
+    <w:uiPriority w:val="99"/>
+    <w:unhideWhenUsed/>
+    <w:rsid w:val="00C530A0"/>
+    <w:pPr>
+      <w:tabs>
+        <w:tab w:val="left" w:pos="916"/>
+        <w:tab w:val="left" w:pos="1832"/>
+        <w:tab w:val="left" w:pos="2748"/>
+        <w:tab w:val="left" w:pos="3664"/>
+        <w:tab w:val="left" w:pos="4580"/>
+        <w:tab w:val="left" w:pos="5496"/>
+        <w:tab w:val="left" w:pos="6412"/>
+        <w:tab w:val="left" w:pos="7328"/>
+        <w:tab w:val="left" w:pos="8244"/>
+        <w:tab w:val="left" w:pos="9160"/>
+        <w:tab w:val="left" w:pos="10076"/>
+        <w:tab w:val="left" w:pos="10992"/>
+        <w:tab w:val="left" w:pos="11908"/>
+        <w:tab w:val="left" w:pos="12824"/>
+        <w:tab w:val="left" w:pos="13740"/>
+        <w:tab w:val="left" w:pos="14656"/>
+      </w:tabs>
+      <w:spacing w:after="0" w:line="240" w:lineRule="auto"/>
+    </w:pPr>
+    <w:rPr>
+      <w:rFonts w:ascii="Courier New" w:eastAsia="Times New Roman" w:hAnsi="Courier New" w:cs="Courier New"/>
+      <w:sz w:val="20"/>
+      <w:szCs w:val="20"/>
+    </w:rPr>
+  </w:style>
+  <w:style w:type="character" w:customStyle="1" w:styleId="HTMLPreformattedChar">
+    <w:name w:val="HTML Preformatted Char"/>
+    <w:basedOn w:val="DefaultParagraphFont"/>
+    <w:link w:val="HTMLPreformatted"/>
+    <w:uiPriority w:val="99"/>
+    <w:rsid w:val="00C530A0"/>
+    <w:rPr>
+      <w:rFonts w:ascii="Courier New" w:eastAsia="Times New Roman" w:hAnsi="Courier New" w:cs="Courier New"/>
+      <w:sz w:val="20"/>
+      <w:szCs w:val="20"/>
     </w:rPr>
   </w:style>
 </w:styles>

</xml_diff>

<commit_message>
adding reviewer folder to git repository
</commit_message>
<xml_diff>
--- a/General Assembly notes.docx
+++ b/General Assembly notes.docx
@@ -3311,17 +3311,181 @@
       <w:r>
         <w:t xml:space="preserve"> will continue to rise. PICK a k-mean that corresponds to a peak. </w:t>
       </w:r>
+      <w:r>
+        <w:t xml:space="preserve"> </w:t>
+      </w:r>
+    </w:p>
+    <w:p>
+      <w:pPr>
+        <w:pStyle w:val="ListParagraph"/>
+        <w:spacing w:after="0" w:line="240" w:lineRule="auto"/>
+        <w:ind w:left="0"/>
+      </w:pPr>
+    </w:p>
+    <w:p>
+      <w:pPr>
+        <w:pStyle w:val="ListParagraph"/>
+        <w:spacing w:after="0" w:line="240" w:lineRule="auto"/>
+        <w:ind w:left="0"/>
+      </w:pPr>
+      <w:r>
+        <w:t>Lecture #12 -  Lectures</w:t>
+      </w:r>
+    </w:p>
+    <w:p>
+      <w:pPr>
+        <w:pStyle w:val="ListParagraph"/>
+        <w:spacing w:after="0" w:line="240" w:lineRule="auto"/>
+        <w:ind w:left="0"/>
+      </w:pPr>
+      <w:r>
+        <w:t>10.27.16</w:t>
+      </w:r>
+    </w:p>
+    <w:p>
+      <w:pPr>
+        <w:pStyle w:val="ListParagraph"/>
+        <w:spacing w:after="0" w:line="240" w:lineRule="auto"/>
+        <w:ind w:left="0"/>
+      </w:pPr>
+    </w:p>
+    <w:p>
+      <w:pPr>
+        <w:pStyle w:val="ListParagraph"/>
+        <w:numPr>
+          <w:ilvl w:val="0"/>
+          <w:numId w:val="14"/>
+        </w:numPr>
+        <w:spacing w:after="0" w:line="240" w:lineRule="auto"/>
+      </w:pPr>
+      <w:r>
+        <w:t>Opening</w:t>
+      </w:r>
+    </w:p>
+    <w:p>
+      <w:pPr>
+        <w:pStyle w:val="ListParagraph"/>
+        <w:numPr>
+          <w:ilvl w:val="0"/>
+          <w:numId w:val="14"/>
+        </w:numPr>
+        <w:spacing w:after="0" w:line="240" w:lineRule="auto"/>
+      </w:pPr>
+      <w:r>
+        <w:t>Pipeline</w:t>
+      </w:r>
+    </w:p>
+    <w:p>
+      <w:pPr>
+        <w:pStyle w:val="ListParagraph"/>
+        <w:numPr>
+          <w:ilvl w:val="0"/>
+          <w:numId w:val="14"/>
+        </w:numPr>
+        <w:spacing w:after="0" w:line="240" w:lineRule="auto"/>
+      </w:pPr>
+      <w:r>
+        <w:t xml:space="preserve"> </w:t>
+      </w:r>
+    </w:p>
+    <w:p>
+      <w:pPr>
+        <w:spacing w:after="0" w:line="240" w:lineRule="auto"/>
+      </w:pPr>
+    </w:p>
+    <w:p>
+      <w:pPr>
+        <w:spacing w:after="0" w:line="240" w:lineRule="auto"/>
+      </w:pPr>
+      <w:r>
+        <w:t xml:space="preserve">Lecture # 13 Natural Language Processing </w:t>
+      </w:r>
+    </w:p>
+    <w:p>
+      <w:pPr>
+        <w:spacing w:after="0" w:line="240" w:lineRule="auto"/>
+      </w:pPr>
+      <w:r>
+        <w:t>11.01.16</w:t>
+      </w:r>
+    </w:p>
+    <w:p>
+      <w:pPr>
+        <w:pStyle w:val="ListParagraph"/>
+        <w:numPr>
+          <w:ilvl w:val="0"/>
+          <w:numId w:val="13"/>
+        </w:numPr>
+        <w:spacing w:after="0" w:line="240" w:lineRule="auto"/>
+      </w:pPr>
+      <w:r>
+        <w:t xml:space="preserve">Natural language processing </w:t>
+      </w:r>
+    </w:p>
+    <w:p>
+      <w:pPr>
+        <w:pStyle w:val="ListParagraph"/>
+        <w:numPr>
+          <w:ilvl w:val="1"/>
+          <w:numId w:val="13"/>
+        </w:numPr>
+        <w:spacing w:after="0" w:line="240" w:lineRule="auto"/>
+      </w:pPr>
+      <w:r>
+        <w:lastRenderedPageBreak/>
+        <w:t>Test train split is an efficient way to evaluate a model. The correct way to evaluate a mod</w:t>
+      </w:r>
+      <w:r>
+        <w:t>e</w:t>
+      </w:r>
+      <w:r>
+        <w:t xml:space="preserve">l is with cross-validation . </w:t>
+      </w:r>
       <w:bookmarkStart w:id="0" w:name="_GoBack"/>
       <w:bookmarkEnd w:id="0"/>
-      <w:r>
-        <w:t xml:space="preserve"> </w:t>
-      </w:r>
-    </w:p>
-    <w:p>
-      <w:pPr>
-        <w:pStyle w:val="ListParagraph"/>
-        <w:spacing w:after="0" w:line="240" w:lineRule="auto"/>
-        <w:ind w:left="1440"/>
+    </w:p>
+    <w:p>
+      <w:pPr>
+        <w:pStyle w:val="ListParagraph"/>
+        <w:numPr>
+          <w:ilvl w:val="0"/>
+          <w:numId w:val="13"/>
+        </w:numPr>
+        <w:spacing w:after="0" w:line="240" w:lineRule="auto"/>
+      </w:pPr>
+      <w:r>
+        <w:t>h</w:t>
+      </w:r>
+    </w:p>
+    <w:p>
+      <w:pPr>
+        <w:pStyle w:val="ListParagraph"/>
+        <w:numPr>
+          <w:ilvl w:val="1"/>
+          <w:numId w:val="13"/>
+        </w:numPr>
+        <w:spacing w:after="0" w:line="240" w:lineRule="auto"/>
+      </w:pPr>
+      <w:r>
+        <w:t>a</w:t>
+      </w:r>
+    </w:p>
+    <w:p>
+      <w:pPr>
+        <w:pStyle w:val="ListParagraph"/>
+        <w:numPr>
+          <w:ilvl w:val="2"/>
+          <w:numId w:val="13"/>
+        </w:numPr>
+        <w:spacing w:after="0" w:line="240" w:lineRule="auto"/>
+      </w:pPr>
+      <w:r>
+        <w:t>a</w:t>
+      </w:r>
+    </w:p>
+    <w:p>
+      <w:pPr>
+        <w:spacing w:after="0" w:line="240" w:lineRule="auto"/>
       </w:pPr>
     </w:p>
     <w:sectPr>
@@ -3801,6 +3965,119 @@
     </w:lvl>
   </w:abstractNum>
   <w:abstractNum w:abstractNumId="4" w15:restartNumberingAfterBreak="0">
+    <w:nsid w:val="2CF85D42"/>
+    <w:multiLevelType w:val="hybridMultilevel"/>
+    <w:tmpl w:val="E4F40184"/>
+    <w:lvl w:ilvl="0" w:tplc="04090001">
+      <w:start w:val="1"/>
+      <w:numFmt w:val="bullet"/>
+      <w:lvlText w:val=""/>
+      <w:lvlJc w:val="left"/>
+      <w:pPr>
+        <w:ind w:left="720" w:hanging="360"/>
+      </w:pPr>
+      <w:rPr>
+        <w:rFonts w:ascii="Symbol" w:hAnsi="Symbol" w:hint="default"/>
+      </w:rPr>
+    </w:lvl>
+    <w:lvl w:ilvl="1" w:tplc="04090003" w:tentative="1">
+      <w:start w:val="1"/>
+      <w:numFmt w:val="bullet"/>
+      <w:lvlText w:val="o"/>
+      <w:lvlJc w:val="left"/>
+      <w:pPr>
+        <w:ind w:left="1440" w:hanging="360"/>
+      </w:pPr>
+      <w:rPr>
+        <w:rFonts w:ascii="Courier New" w:hAnsi="Courier New" w:cs="Courier New" w:hint="default"/>
+      </w:rPr>
+    </w:lvl>
+    <w:lvl w:ilvl="2" w:tplc="04090005" w:tentative="1">
+      <w:start w:val="1"/>
+      <w:numFmt w:val="bullet"/>
+      <w:lvlText w:val=""/>
+      <w:lvlJc w:val="left"/>
+      <w:pPr>
+        <w:ind w:left="2160" w:hanging="360"/>
+      </w:pPr>
+      <w:rPr>
+        <w:rFonts w:ascii="Wingdings" w:hAnsi="Wingdings" w:hint="default"/>
+      </w:rPr>
+    </w:lvl>
+    <w:lvl w:ilvl="3" w:tplc="04090001" w:tentative="1">
+      <w:start w:val="1"/>
+      <w:numFmt w:val="bullet"/>
+      <w:lvlText w:val=""/>
+      <w:lvlJc w:val="left"/>
+      <w:pPr>
+        <w:ind w:left="2880" w:hanging="360"/>
+      </w:pPr>
+      <w:rPr>
+        <w:rFonts w:ascii="Symbol" w:hAnsi="Symbol" w:hint="default"/>
+      </w:rPr>
+    </w:lvl>
+    <w:lvl w:ilvl="4" w:tplc="04090003" w:tentative="1">
+      <w:start w:val="1"/>
+      <w:numFmt w:val="bullet"/>
+      <w:lvlText w:val="o"/>
+      <w:lvlJc w:val="left"/>
+      <w:pPr>
+        <w:ind w:left="3600" w:hanging="360"/>
+      </w:pPr>
+      <w:rPr>
+        <w:rFonts w:ascii="Courier New" w:hAnsi="Courier New" w:cs="Courier New" w:hint="default"/>
+      </w:rPr>
+    </w:lvl>
+    <w:lvl w:ilvl="5" w:tplc="04090005" w:tentative="1">
+      <w:start w:val="1"/>
+      <w:numFmt w:val="bullet"/>
+      <w:lvlText w:val=""/>
+      <w:lvlJc w:val="left"/>
+      <w:pPr>
+        <w:ind w:left="4320" w:hanging="360"/>
+      </w:pPr>
+      <w:rPr>
+        <w:rFonts w:ascii="Wingdings" w:hAnsi="Wingdings" w:hint="default"/>
+      </w:rPr>
+    </w:lvl>
+    <w:lvl w:ilvl="6" w:tplc="04090001" w:tentative="1">
+      <w:start w:val="1"/>
+      <w:numFmt w:val="bullet"/>
+      <w:lvlText w:val=""/>
+      <w:lvlJc w:val="left"/>
+      <w:pPr>
+        <w:ind w:left="5040" w:hanging="360"/>
+      </w:pPr>
+      <w:rPr>
+        <w:rFonts w:ascii="Symbol" w:hAnsi="Symbol" w:hint="default"/>
+      </w:rPr>
+    </w:lvl>
+    <w:lvl w:ilvl="7" w:tplc="04090003" w:tentative="1">
+      <w:start w:val="1"/>
+      <w:numFmt w:val="bullet"/>
+      <w:lvlText w:val="o"/>
+      <w:lvlJc w:val="left"/>
+      <w:pPr>
+        <w:ind w:left="5760" w:hanging="360"/>
+      </w:pPr>
+      <w:rPr>
+        <w:rFonts w:ascii="Courier New" w:hAnsi="Courier New" w:cs="Courier New" w:hint="default"/>
+      </w:rPr>
+    </w:lvl>
+    <w:lvl w:ilvl="8" w:tplc="04090005" w:tentative="1">
+      <w:start w:val="1"/>
+      <w:numFmt w:val="bullet"/>
+      <w:lvlText w:val=""/>
+      <w:lvlJc w:val="left"/>
+      <w:pPr>
+        <w:ind w:left="6480" w:hanging="360"/>
+      </w:pPr>
+      <w:rPr>
+        <w:rFonts w:ascii="Wingdings" w:hAnsi="Wingdings" w:hint="default"/>
+      </w:rPr>
+    </w:lvl>
+  </w:abstractNum>
+  <w:abstractNum w:abstractNumId="5" w15:restartNumberingAfterBreak="0">
     <w:nsid w:val="35CA4508"/>
     <w:multiLevelType w:val="hybridMultilevel"/>
     <w:tmpl w:val="187459E0"/>
@@ -3913,7 +4190,7 @@
       </w:rPr>
     </w:lvl>
   </w:abstractNum>
-  <w:abstractNum w:abstractNumId="5" w15:restartNumberingAfterBreak="0">
+  <w:abstractNum w:abstractNumId="6" w15:restartNumberingAfterBreak="0">
     <w:nsid w:val="48E11E8F"/>
     <w:multiLevelType w:val="hybridMultilevel"/>
     <w:tmpl w:val="F2347878"/>
@@ -4026,7 +4303,7 @@
       </w:rPr>
     </w:lvl>
   </w:abstractNum>
-  <w:abstractNum w:abstractNumId="6" w15:restartNumberingAfterBreak="0">
+  <w:abstractNum w:abstractNumId="7" w15:restartNumberingAfterBreak="0">
     <w:nsid w:val="4DBA1C53"/>
     <w:multiLevelType w:val="hybridMultilevel"/>
     <w:tmpl w:val="B934873C"/>
@@ -4139,7 +4416,7 @@
       </w:rPr>
     </w:lvl>
   </w:abstractNum>
-  <w:abstractNum w:abstractNumId="7" w15:restartNumberingAfterBreak="0">
+  <w:abstractNum w:abstractNumId="8" w15:restartNumberingAfterBreak="0">
     <w:nsid w:val="5A512903"/>
     <w:multiLevelType w:val="hybridMultilevel"/>
     <w:tmpl w:val="1E645D1E"/>
@@ -4225,7 +4502,7 @@
       </w:pPr>
     </w:lvl>
   </w:abstractNum>
-  <w:abstractNum w:abstractNumId="8" w15:restartNumberingAfterBreak="0">
+  <w:abstractNum w:abstractNumId="9" w15:restartNumberingAfterBreak="0">
     <w:nsid w:val="5BF513B8"/>
     <w:multiLevelType w:val="hybridMultilevel"/>
     <w:tmpl w:val="58CAAEA6"/>
@@ -4338,7 +4615,7 @@
       </w:rPr>
     </w:lvl>
   </w:abstractNum>
-  <w:abstractNum w:abstractNumId="9" w15:restartNumberingAfterBreak="0">
+  <w:abstractNum w:abstractNumId="10" w15:restartNumberingAfterBreak="0">
     <w:nsid w:val="642D6B52"/>
     <w:multiLevelType w:val="hybridMultilevel"/>
     <w:tmpl w:val="90302534"/>
@@ -4427,7 +4704,7 @@
       </w:pPr>
     </w:lvl>
   </w:abstractNum>
-  <w:abstractNum w:abstractNumId="10" w15:restartNumberingAfterBreak="0">
+  <w:abstractNum w:abstractNumId="11" w15:restartNumberingAfterBreak="0">
     <w:nsid w:val="73FB3545"/>
     <w:multiLevelType w:val="hybridMultilevel"/>
     <w:tmpl w:val="D28A7012"/>
@@ -4540,7 +4817,7 @@
       </w:rPr>
     </w:lvl>
   </w:abstractNum>
-  <w:abstractNum w:abstractNumId="11" w15:restartNumberingAfterBreak="0">
+  <w:abstractNum w:abstractNumId="12" w15:restartNumberingAfterBreak="0">
     <w:nsid w:val="75BA2AC4"/>
     <w:multiLevelType w:val="hybridMultilevel"/>
     <w:tmpl w:val="BC08F2E2"/>
@@ -4653,7 +4930,7 @@
       </w:rPr>
     </w:lvl>
   </w:abstractNum>
-  <w:abstractNum w:abstractNumId="12" w15:restartNumberingAfterBreak="0">
+  <w:abstractNum w:abstractNumId="13" w15:restartNumberingAfterBreak="0">
     <w:nsid w:val="7D533962"/>
     <w:multiLevelType w:val="multilevel"/>
     <w:tmpl w:val="5B009580"/>
@@ -4806,19 +5083,19 @@
     <w:abstractNumId w:val="1"/>
   </w:num>
   <w:num w:numId="2">
+    <w:abstractNumId w:val="7"/>
+  </w:num>
+  <w:num w:numId="3">
+    <w:abstractNumId w:val="12"/>
+  </w:num>
+  <w:num w:numId="4">
     <w:abstractNumId w:val="6"/>
   </w:num>
-  <w:num w:numId="3">
-    <w:abstractNumId w:val="11"/>
-  </w:num>
-  <w:num w:numId="4">
-    <w:abstractNumId w:val="5"/>
-  </w:num>
   <w:num w:numId="5">
-    <w:abstractNumId w:val="7"/>
+    <w:abstractNumId w:val="8"/>
   </w:num>
   <w:num w:numId="6">
-    <w:abstractNumId w:val="9"/>
+    <w:abstractNumId w:val="10"/>
   </w:num>
   <w:num w:numId="7">
     <w:abstractNumId w:val="2"/>
@@ -4827,19 +5104,22 @@
     <w:abstractNumId w:val="3"/>
   </w:num>
   <w:num w:numId="9">
-    <w:abstractNumId w:val="8"/>
+    <w:abstractNumId w:val="9"/>
   </w:num>
   <w:num w:numId="10">
-    <w:abstractNumId w:val="4"/>
+    <w:abstractNumId w:val="5"/>
   </w:num>
   <w:num w:numId="11">
-    <w:abstractNumId w:val="12"/>
+    <w:abstractNumId w:val="13"/>
   </w:num>
   <w:num w:numId="12">
     <w:abstractNumId w:val="0"/>
   </w:num>
   <w:num w:numId="13">
-    <w:abstractNumId w:val="10"/>
+    <w:abstractNumId w:val="11"/>
+  </w:num>
+  <w:num w:numId="14">
+    <w:abstractNumId w:val="4"/>
   </w:num>
 </w:numbering>
 </file>

</xml_diff>